<commit_message>
Updated Test Report & updated us2
</commit_message>
<xml_diff>
--- a/Test Cases/User Story 02.docx
+++ b/Test Cases/User Story 02.docx
@@ -540,7 +540,7 @@
             <w:pPr>
               <w:numPr>
                 <w:ilvl w:val="0"/>
-                <w:numId w:val="5"/>
+                <w:numId w:val="6"/>
               </w:numPr>
               <w:spacing w:line="288" w:lineRule="auto"/>
               <w:ind w:left="720" w:hanging="360"/>
@@ -575,7 +575,7 @@
             <w:pPr>
               <w:numPr>
                 <w:ilvl w:val="0"/>
-                <w:numId w:val="5"/>
+                <w:numId w:val="6"/>
               </w:numPr>
               <w:spacing w:line="288" w:lineRule="auto"/>
               <w:ind w:left="720" w:hanging="360"/>
@@ -596,7 +596,7 @@
             <w:pPr>
               <w:numPr>
                 <w:ilvl w:val="0"/>
-                <w:numId w:val="5"/>
+                <w:numId w:val="6"/>
               </w:numPr>
               <w:spacing w:line="288" w:lineRule="auto"/>
               <w:ind w:left="720" w:hanging="360"/>
@@ -617,7 +617,7 @@
             <w:pPr>
               <w:numPr>
                 <w:ilvl w:val="0"/>
-                <w:numId w:val="5"/>
+                <w:numId w:val="6"/>
               </w:numPr>
               <w:spacing w:line="288" w:lineRule="auto"/>
               <w:ind w:left="720" w:hanging="360"/>
@@ -638,7 +638,7 @@
             <w:pPr>
               <w:numPr>
                 <w:ilvl w:val="0"/>
-                <w:numId w:val="5"/>
+                <w:numId w:val="6"/>
               </w:numPr>
               <w:spacing w:line="288" w:lineRule="auto"/>
               <w:ind w:left="720" w:hanging="360"/>
@@ -659,7 +659,7 @@
             <w:pPr>
               <w:numPr>
                 <w:ilvl w:val="0"/>
-                <w:numId w:val="5"/>
+                <w:numId w:val="6"/>
               </w:numPr>
               <w:spacing w:line="288" w:lineRule="auto"/>
               <w:ind w:left="720" w:hanging="360"/>
@@ -894,7 +894,7 @@
             <w:pPr>
               <w:numPr>
                 <w:ilvl w:val="0"/>
-                <w:numId w:val="5"/>
+                <w:numId w:val="6"/>
               </w:numPr>
               <w:spacing w:line="288" w:lineRule="auto"/>
               <w:ind w:left="720" w:hanging="360"/>
@@ -915,7 +915,7 @@
             <w:pPr>
               <w:numPr>
                 <w:ilvl w:val="0"/>
-                <w:numId w:val="5"/>
+                <w:numId w:val="6"/>
               </w:numPr>
               <w:spacing w:line="288" w:lineRule="auto"/>
               <w:ind w:left="720" w:hanging="360"/>
@@ -936,7 +936,7 @@
             <w:pPr>
               <w:numPr>
                 <w:ilvl w:val="0"/>
-                <w:numId w:val="5"/>
+                <w:numId w:val="6"/>
               </w:numPr>
               <w:spacing w:line="288" w:lineRule="auto"/>
               <w:ind w:left="720" w:hanging="360"/>
@@ -957,7 +957,7 @@
             <w:pPr>
               <w:numPr>
                 <w:ilvl w:val="0"/>
-                <w:numId w:val="5"/>
+                <w:numId w:val="6"/>
               </w:numPr>
               <w:spacing w:line="288" w:lineRule="auto"/>
               <w:ind w:left="720" w:hanging="360"/>
@@ -978,7 +978,7 @@
             <w:pPr>
               <w:numPr>
                 <w:ilvl w:val="0"/>
-                <w:numId w:val="5"/>
+                <w:numId w:val="6"/>
               </w:numPr>
               <w:spacing w:line="288" w:lineRule="auto"/>
               <w:ind w:left="720" w:hanging="360"/>
@@ -999,7 +999,7 @@
             <w:pPr>
               <w:numPr>
                 <w:ilvl w:val="0"/>
-                <w:numId w:val="5"/>
+                <w:numId w:val="6"/>
               </w:numPr>
               <w:spacing w:line="288" w:lineRule="auto"/>
               <w:ind w:left="720" w:hanging="360"/>
@@ -1209,7 +1209,7 @@
             <w:pPr>
               <w:numPr>
                 <w:ilvl w:val="0"/>
-                <w:numId w:val="4"/>
+                <w:numId w:val="5"/>
               </w:numPr>
               <w:spacing w:line="288" w:lineRule="auto"/>
               <w:ind w:left="720" w:hanging="360"/>
@@ -1230,7 +1230,7 @@
             <w:pPr>
               <w:numPr>
                 <w:ilvl w:val="0"/>
-                <w:numId w:val="4"/>
+                <w:numId w:val="5"/>
               </w:numPr>
               <w:spacing w:line="288" w:lineRule="auto"/>
               <w:ind w:left="720" w:hanging="360"/>
@@ -1251,7 +1251,7 @@
             <w:pPr>
               <w:numPr>
                 <w:ilvl w:val="0"/>
-                <w:numId w:val="4"/>
+                <w:numId w:val="5"/>
               </w:numPr>
               <w:spacing w:line="288" w:lineRule="auto"/>
               <w:ind w:left="720" w:hanging="360"/>
@@ -1272,7 +1272,7 @@
             <w:pPr>
               <w:numPr>
                 <w:ilvl w:val="0"/>
-                <w:numId w:val="4"/>
+                <w:numId w:val="5"/>
               </w:numPr>
               <w:spacing w:line="288" w:lineRule="auto"/>
               <w:ind w:left="720" w:hanging="360"/>
@@ -1293,7 +1293,7 @@
             <w:pPr>
               <w:numPr>
                 <w:ilvl w:val="0"/>
-                <w:numId w:val="4"/>
+                <w:numId w:val="5"/>
               </w:numPr>
               <w:spacing w:line="288" w:lineRule="auto"/>
               <w:ind w:left="720" w:hanging="360"/>
@@ -1314,7 +1314,7 @@
             <w:pPr>
               <w:numPr>
                 <w:ilvl w:val="0"/>
-                <w:numId w:val="4"/>
+                <w:numId w:val="5"/>
               </w:numPr>
               <w:spacing w:line="288" w:lineRule="auto"/>
               <w:ind w:left="720" w:hanging="360"/>
@@ -1542,7 +1542,7 @@
             <w:pPr>
               <w:numPr>
                 <w:ilvl w:val="0"/>
-                <w:numId w:val="3"/>
+                <w:numId w:val="4"/>
               </w:numPr>
               <w:spacing w:line="288" w:lineRule="auto"/>
               <w:ind w:left="720" w:hanging="360"/>
@@ -1572,7 +1572,7 @@
             <w:pPr>
               <w:numPr>
                 <w:ilvl w:val="0"/>
-                <w:numId w:val="3"/>
+                <w:numId w:val="4"/>
               </w:numPr>
               <w:spacing w:line="288" w:lineRule="auto"/>
               <w:ind w:left="720" w:hanging="360"/>
@@ -1593,7 +1593,7 @@
             <w:pPr>
               <w:numPr>
                 <w:ilvl w:val="0"/>
-                <w:numId w:val="3"/>
+                <w:numId w:val="4"/>
               </w:numPr>
               <w:spacing w:line="288" w:lineRule="auto"/>
               <w:ind w:left="720" w:hanging="360"/>
@@ -1614,7 +1614,7 @@
             <w:pPr>
               <w:numPr>
                 <w:ilvl w:val="0"/>
-                <w:numId w:val="3"/>
+                <w:numId w:val="4"/>
               </w:numPr>
               <w:spacing w:line="288" w:lineRule="auto"/>
               <w:ind w:left="720" w:hanging="360"/>
@@ -1635,7 +1635,7 @@
             <w:pPr>
               <w:numPr>
                 <w:ilvl w:val="0"/>
-                <w:numId w:val="3"/>
+                <w:numId w:val="4"/>
               </w:numPr>
               <w:spacing w:line="288" w:lineRule="auto"/>
               <w:ind w:left="720" w:hanging="360"/>
@@ -1656,7 +1656,7 @@
             <w:pPr>
               <w:numPr>
                 <w:ilvl w:val="0"/>
-                <w:numId w:val="3"/>
+                <w:numId w:val="4"/>
               </w:numPr>
               <w:spacing w:line="288" w:lineRule="auto"/>
               <w:ind w:left="720" w:hanging="360"/>
@@ -1686,7 +1686,7 @@
             <w:pPr>
               <w:numPr>
                 <w:ilvl w:val="0"/>
-                <w:numId w:val="3"/>
+                <w:numId w:val="4"/>
               </w:numPr>
               <w:spacing w:line="288" w:lineRule="auto"/>
               <w:ind w:left="720" w:hanging="360"/>
@@ -1716,7 +1716,7 @@
             <w:pPr>
               <w:numPr>
                 <w:ilvl w:val="0"/>
-                <w:numId w:val="3"/>
+                <w:numId w:val="4"/>
               </w:numPr>
               <w:spacing w:line="288" w:lineRule="auto"/>
               <w:ind w:left="720" w:hanging="360"/>
@@ -1746,7 +1746,7 @@
             <w:pPr>
               <w:numPr>
                 <w:ilvl w:val="0"/>
-                <w:numId w:val="3"/>
+                <w:numId w:val="4"/>
               </w:numPr>
               <w:spacing w:line="288" w:lineRule="auto"/>
               <w:ind w:left="720" w:hanging="360"/>
@@ -2011,7 +2011,7 @@
             <w:pPr>
               <w:numPr>
                 <w:ilvl w:val="0"/>
-                <w:numId w:val="6"/>
+                <w:numId w:val="8"/>
               </w:numPr>
               <w:spacing w:line="288" w:lineRule="auto"/>
               <w:ind w:left="720" w:hanging="360"/>
@@ -2032,7 +2032,7 @@
             <w:pPr>
               <w:numPr>
                 <w:ilvl w:val="0"/>
-                <w:numId w:val="6"/>
+                <w:numId w:val="8"/>
               </w:numPr>
               <w:spacing w:line="288" w:lineRule="auto"/>
               <w:ind w:left="720" w:hanging="360"/>
@@ -2053,7 +2053,7 @@
             <w:pPr>
               <w:numPr>
                 <w:ilvl w:val="0"/>
-                <w:numId w:val="6"/>
+                <w:numId w:val="8"/>
               </w:numPr>
               <w:spacing w:line="288" w:lineRule="auto"/>
               <w:ind w:left="720" w:hanging="360"/>
@@ -2074,7 +2074,7 @@
             <w:pPr>
               <w:numPr>
                 <w:ilvl w:val="0"/>
-                <w:numId w:val="6"/>
+                <w:numId w:val="8"/>
               </w:numPr>
               <w:spacing w:line="288" w:lineRule="auto"/>
               <w:ind w:left="720" w:hanging="360"/>
@@ -2095,7 +2095,7 @@
             <w:pPr>
               <w:numPr>
                 <w:ilvl w:val="0"/>
-                <w:numId w:val="6"/>
+                <w:numId w:val="8"/>
               </w:numPr>
               <w:spacing w:line="288" w:lineRule="auto"/>
               <w:ind w:left="720" w:hanging="360"/>
@@ -2116,7 +2116,7 @@
             <w:pPr>
               <w:numPr>
                 <w:ilvl w:val="0"/>
-                <w:numId w:val="6"/>
+                <w:numId w:val="8"/>
               </w:numPr>
               <w:spacing w:line="288" w:lineRule="auto"/>
               <w:ind w:left="720" w:hanging="360"/>
@@ -2137,7 +2137,7 @@
             <w:pPr>
               <w:numPr>
                 <w:ilvl w:val="0"/>
-                <w:numId w:val="6"/>
+                <w:numId w:val="8"/>
               </w:numPr>
               <w:spacing w:line="288" w:lineRule="auto"/>
               <w:ind w:left="720" w:hanging="360"/>
@@ -2158,7 +2158,7 @@
             <w:pPr>
               <w:numPr>
                 <w:ilvl w:val="0"/>
-                <w:numId w:val="6"/>
+                <w:numId w:val="8"/>
               </w:numPr>
               <w:spacing w:line="288" w:lineRule="auto"/>
               <w:ind w:left="720" w:hanging="360"/>
@@ -2877,6 +2877,474 @@
                 <w:rtl w:val="0"/>
               </w:rPr>
               <w:t xml:space="preserve">Brandon Partosa (4/9/16)</w:t>
+            </w:r>
+          </w:p>
+        </w:tc>
+      </w:tr>
+      <w:tr>
+        <w:tc>
+          <w:tcPr>
+            <w:tcMar>
+              <w:top w:w="100.0" w:type="dxa"/>
+              <w:left w:w="100.0" w:type="dxa"/>
+              <w:bottom w:w="100.0" w:type="dxa"/>
+              <w:right w:w="100.0" w:type="dxa"/>
+            </w:tcMar>
+          </w:tcPr>
+          <w:p>
+            <w:pPr>
+              <w:widowControl w:val="0"/>
+              <w:spacing w:line="240" w:lineRule="auto"/>
+              <w:contextualSpacing w:val="0"/>
+              <w:jc w:val="center"/>
+            </w:pPr>
+            <w:r>
+              <w:rPr>
+                <w:rFonts w:ascii="Calibri" w:cs="Calibri" w:eastAsia="Calibri" w:hAnsi="Calibri"/>
+                <w:rtl w:val="0"/>
+              </w:rPr>
+              <w:t xml:space="preserve">2-8</w:t>
+            </w:r>
+          </w:p>
+        </w:tc>
+        <w:tc>
+          <w:tcPr>
+            <w:tcMar>
+              <w:top w:w="100.0" w:type="dxa"/>
+              <w:left w:w="100.0" w:type="dxa"/>
+              <w:bottom w:w="100.0" w:type="dxa"/>
+              <w:right w:w="100.0" w:type="dxa"/>
+            </w:tcMar>
+          </w:tcPr>
+          <w:p>
+            <w:pPr>
+              <w:spacing w:line="288" w:lineRule="auto"/>
+              <w:ind w:left="-120" w:firstLine="0"/>
+              <w:contextualSpacing w:val="0"/>
+              <w:jc w:val="center"/>
+            </w:pPr>
+            <w:r>
+              <w:rPr>
+                <w:rFonts w:ascii="Calibri" w:cs="Calibri" w:eastAsia="Calibri" w:hAnsi="Calibri"/>
+                <w:rtl w:val="0"/>
+              </w:rPr>
+              <w:t xml:space="preserve">Check that the software will send an email to the president regarding the new registration.</w:t>
+            </w:r>
+          </w:p>
+        </w:tc>
+        <w:tc>
+          <w:tcPr>
+            <w:tcMar>
+              <w:top w:w="100.0" w:type="dxa"/>
+              <w:left w:w="100.0" w:type="dxa"/>
+              <w:bottom w:w="100.0" w:type="dxa"/>
+              <w:right w:w="100.0" w:type="dxa"/>
+            </w:tcMar>
+          </w:tcPr>
+          <w:p>
+            <w:pPr>
+              <w:widowControl w:val="0"/>
+              <w:spacing w:line="240" w:lineRule="auto"/>
+              <w:contextualSpacing w:val="0"/>
+            </w:pPr>
+            <w:r>
+              <w:rPr>
+                <w:rFonts w:ascii="Calibri" w:cs="Calibri" w:eastAsia="Calibri" w:hAnsi="Calibri"/>
+                <w:rtl w:val="0"/>
+              </w:rPr>
+              <w:t xml:space="preserve">On the president’s email account, the tester will:</w:t>
+            </w:r>
+          </w:p>
+          <w:p>
+            <w:pPr>
+              <w:widowControl w:val="0"/>
+              <w:numPr>
+                <w:ilvl w:val="0"/>
+                <w:numId w:val="3"/>
+              </w:numPr>
+              <w:spacing w:line="240" w:lineRule="auto"/>
+              <w:ind w:left="720" w:hanging="360"/>
+              <w:contextualSpacing w:val="1"/>
+              <w:rPr>
+                <w:rFonts w:ascii="Calibri" w:cs="Calibri" w:eastAsia="Calibri" w:hAnsi="Calibri"/>
+                <w:u w:val="none"/>
+              </w:rPr>
+            </w:pPr>
+            <w:r>
+              <w:rPr>
+                <w:rFonts w:ascii="Calibri" w:cs="Calibri" w:eastAsia="Calibri" w:hAnsi="Calibri"/>
+                <w:rtl w:val="0"/>
+              </w:rPr>
+              <w:t xml:space="preserve">Check if an email from “COSMOS” is received.</w:t>
+            </w:r>
+          </w:p>
+          <w:p>
+            <w:pPr>
+              <w:widowControl w:val="0"/>
+              <w:numPr>
+                <w:ilvl w:val="0"/>
+                <w:numId w:val="3"/>
+              </w:numPr>
+              <w:spacing w:line="240" w:lineRule="auto"/>
+              <w:ind w:left="720" w:hanging="360"/>
+              <w:contextualSpacing w:val="1"/>
+              <w:rPr>
+                <w:rFonts w:ascii="Calibri" w:cs="Calibri" w:eastAsia="Calibri" w:hAnsi="Calibri"/>
+                <w:u w:val="none"/>
+              </w:rPr>
+            </w:pPr>
+            <w:r>
+              <w:rPr>
+                <w:rFonts w:ascii="Calibri" w:cs="Calibri" w:eastAsia="Calibri" w:hAnsi="Calibri"/>
+                <w:rtl w:val="0"/>
+              </w:rPr>
+              <w:t xml:space="preserve">Verify email content as notification regarding new registration.</w:t>
+            </w:r>
+          </w:p>
+          <w:p>
+            <w:pPr>
+              <w:spacing w:line="288" w:lineRule="auto"/>
+              <w:contextualSpacing w:val="0"/>
+            </w:pPr>
+            <w:r>
+              <w:rPr>
+                <w:rtl w:val="0"/>
+              </w:rPr>
+            </w:r>
+          </w:p>
+        </w:tc>
+        <w:tc>
+          <w:tcPr>
+            <w:tcMar>
+              <w:top w:w="100.0" w:type="dxa"/>
+              <w:left w:w="100.0" w:type="dxa"/>
+              <w:bottom w:w="100.0" w:type="dxa"/>
+              <w:right w:w="100.0" w:type="dxa"/>
+            </w:tcMar>
+          </w:tcPr>
+          <w:p>
+            <w:pPr>
+              <w:spacing w:line="288" w:lineRule="auto"/>
+              <w:ind w:left="-120" w:firstLine="0"/>
+              <w:contextualSpacing w:val="0"/>
+              <w:jc w:val="center"/>
+            </w:pPr>
+            <w:r>
+              <w:rPr>
+                <w:rFonts w:ascii="Calibri" w:cs="Calibri" w:eastAsia="Calibri" w:hAnsi="Calibri"/>
+                <w:rtl w:val="0"/>
+              </w:rPr>
+              <w:t xml:space="preserve">Software will successfully send a notification email to the president’s email account.</w:t>
+            </w:r>
+          </w:p>
+        </w:tc>
+        <w:tc>
+          <w:tcPr>
+            <w:tcMar>
+              <w:top w:w="100.0" w:type="dxa"/>
+              <w:left w:w="100.0" w:type="dxa"/>
+              <w:bottom w:w="100.0" w:type="dxa"/>
+              <w:right w:w="100.0" w:type="dxa"/>
+            </w:tcMar>
+          </w:tcPr>
+          <w:p>
+            <w:pPr>
+              <w:spacing w:line="288" w:lineRule="auto"/>
+              <w:ind w:left="-120" w:firstLine="0"/>
+              <w:contextualSpacing w:val="0"/>
+              <w:jc w:val="center"/>
+            </w:pPr>
+            <w:r>
+              <w:rPr>
+                <w:rFonts w:ascii="Calibri" w:cs="Calibri" w:eastAsia="Calibri" w:hAnsi="Calibri"/>
+                <w:rtl w:val="0"/>
+              </w:rPr>
+              <w:t xml:space="preserve">Software successfully sent an email to the president’s account.</w:t>
+            </w:r>
+          </w:p>
+          <w:p>
+            <w:pPr>
+              <w:spacing w:line="288" w:lineRule="auto"/>
+              <w:ind w:left="-120" w:firstLine="0"/>
+              <w:contextualSpacing w:val="0"/>
+              <w:jc w:val="center"/>
+            </w:pPr>
+            <w:r>
+              <w:rPr>
+                <w:rtl w:val="0"/>
+              </w:rPr>
+            </w:r>
+          </w:p>
+          <w:p>
+            <w:pPr>
+              <w:spacing w:line="240" w:lineRule="auto"/>
+              <w:contextualSpacing w:val="0"/>
+            </w:pPr>
+            <w:r>
+              <w:rPr>
+                <w:rFonts w:ascii="Calibri" w:cs="Calibri" w:eastAsia="Calibri" w:hAnsi="Calibri"/>
+                <w:color w:val="6aa84f"/>
+                <w:sz w:val="20"/>
+                <w:szCs w:val="20"/>
+                <w:rtl w:val="0"/>
+              </w:rPr>
+              <w:t xml:space="preserve">(Pass)</w:t>
+            </w:r>
+            <w:r>
+              <w:rPr>
+                <w:rtl w:val="0"/>
+              </w:rPr>
+            </w:r>
+          </w:p>
+        </w:tc>
+        <w:tc>
+          <w:tcPr>
+            <w:tcMar>
+              <w:top w:w="100.0" w:type="dxa"/>
+              <w:left w:w="100.0" w:type="dxa"/>
+              <w:bottom w:w="100.0" w:type="dxa"/>
+              <w:right w:w="100.0" w:type="dxa"/>
+            </w:tcMar>
+          </w:tcPr>
+          <w:p>
+            <w:pPr>
+              <w:widowControl w:val="0"/>
+              <w:spacing w:line="240" w:lineRule="auto"/>
+              <w:contextualSpacing w:val="0"/>
+            </w:pPr>
+            <w:r>
+              <w:rPr>
+                <w:rFonts w:ascii="Calibri" w:cs="Calibri" w:eastAsia="Calibri" w:hAnsi="Calibri"/>
+                <w:rtl w:val="0"/>
+              </w:rPr>
+              <w:t xml:space="preserve">Brandon Partosa (4/13/16)</w:t>
+            </w:r>
+          </w:p>
+        </w:tc>
+      </w:tr>
+      <w:tr>
+        <w:tc>
+          <w:tcPr>
+            <w:tcMar>
+              <w:top w:w="100.0" w:type="dxa"/>
+              <w:left w:w="100.0" w:type="dxa"/>
+              <w:bottom w:w="100.0" w:type="dxa"/>
+              <w:right w:w="100.0" w:type="dxa"/>
+            </w:tcMar>
+          </w:tcPr>
+          <w:p>
+            <w:pPr>
+              <w:widowControl w:val="0"/>
+              <w:spacing w:line="240" w:lineRule="auto"/>
+              <w:contextualSpacing w:val="0"/>
+              <w:jc w:val="center"/>
+            </w:pPr>
+            <w:r>
+              <w:rPr>
+                <w:rFonts w:ascii="Calibri" w:cs="Calibri" w:eastAsia="Calibri" w:hAnsi="Calibri"/>
+                <w:rtl w:val="0"/>
+              </w:rPr>
+              <w:t xml:space="preserve">2-9</w:t>
+            </w:r>
+          </w:p>
+        </w:tc>
+        <w:tc>
+          <w:tcPr>
+            <w:tcMar>
+              <w:top w:w="100.0" w:type="dxa"/>
+              <w:left w:w="100.0" w:type="dxa"/>
+              <w:bottom w:w="100.0" w:type="dxa"/>
+              <w:right w:w="100.0" w:type="dxa"/>
+            </w:tcMar>
+          </w:tcPr>
+          <w:p>
+            <w:pPr>
+              <w:spacing w:line="288" w:lineRule="auto"/>
+              <w:ind w:left="-120" w:firstLine="0"/>
+              <w:contextualSpacing w:val="0"/>
+              <w:jc w:val="center"/>
+            </w:pPr>
+            <w:r>
+              <w:rPr>
+                <w:rFonts w:ascii="Calibri" w:cs="Calibri" w:eastAsia="Calibri" w:hAnsi="Calibri"/>
+                <w:rtl w:val="0"/>
+              </w:rPr>
+              <w:t xml:space="preserve">Check that the software will not send an email to other officers.</w:t>
+            </w:r>
+          </w:p>
+        </w:tc>
+        <w:tc>
+          <w:tcPr>
+            <w:tcMar>
+              <w:top w:w="100.0" w:type="dxa"/>
+              <w:left w:w="100.0" w:type="dxa"/>
+              <w:bottom w:w="100.0" w:type="dxa"/>
+              <w:right w:w="100.0" w:type="dxa"/>
+            </w:tcMar>
+          </w:tcPr>
+          <w:p>
+            <w:pPr>
+              <w:spacing w:line="288" w:lineRule="auto"/>
+              <w:contextualSpacing w:val="0"/>
+            </w:pPr>
+            <w:r>
+              <w:rPr>
+                <w:rFonts w:ascii="Calibri" w:cs="Calibri" w:eastAsia="Calibri" w:hAnsi="Calibri"/>
+                <w:rtl w:val="0"/>
+              </w:rPr>
+              <w:t xml:space="preserve">On the different officer’s email account, the tester will:</w:t>
+            </w:r>
+          </w:p>
+          <w:p>
+            <w:pPr>
+              <w:numPr>
+                <w:ilvl w:val="0"/>
+                <w:numId w:val="7"/>
+              </w:numPr>
+              <w:spacing w:line="288" w:lineRule="auto"/>
+              <w:ind w:left="720" w:hanging="360"/>
+              <w:contextualSpacing w:val="1"/>
+              <w:rPr>
+                <w:rFonts w:ascii="Calibri" w:cs="Calibri" w:eastAsia="Calibri" w:hAnsi="Calibri"/>
+                <w:u w:val="none"/>
+              </w:rPr>
+            </w:pPr>
+            <w:r>
+              <w:rPr>
+                <w:rFonts w:ascii="Calibri" w:cs="Calibri" w:eastAsia="Calibri" w:hAnsi="Calibri"/>
+                <w:rtl w:val="0"/>
+              </w:rPr>
+              <w:t xml:space="preserve">Check if an email from “COSMOS” is received.</w:t>
+            </w:r>
+          </w:p>
+          <w:p>
+            <w:pPr>
+              <w:widowControl w:val="0"/>
+              <w:numPr>
+                <w:ilvl w:val="0"/>
+                <w:numId w:val="7"/>
+              </w:numPr>
+              <w:spacing w:line="240" w:lineRule="auto"/>
+              <w:ind w:left="720" w:hanging="360"/>
+              <w:contextualSpacing w:val="1"/>
+              <w:rPr>
+                <w:rFonts w:ascii="Calibri" w:cs="Calibri" w:eastAsia="Calibri" w:hAnsi="Calibri"/>
+              </w:rPr>
+            </w:pPr>
+            <w:r>
+              <w:rPr>
+                <w:rFonts w:ascii="Calibri" w:cs="Calibri" w:eastAsia="Calibri" w:hAnsi="Calibri"/>
+                <w:rtl w:val="0"/>
+              </w:rPr>
+              <w:t xml:space="preserve">Verify email content as notification regarding new registration.</w:t>
+            </w:r>
+          </w:p>
+        </w:tc>
+        <w:tc>
+          <w:tcPr>
+            <w:tcMar>
+              <w:top w:w="100.0" w:type="dxa"/>
+              <w:left w:w="100.0" w:type="dxa"/>
+              <w:bottom w:w="100.0" w:type="dxa"/>
+              <w:right w:w="100.0" w:type="dxa"/>
+            </w:tcMar>
+          </w:tcPr>
+          <w:p>
+            <w:pPr>
+              <w:spacing w:line="288" w:lineRule="auto"/>
+              <w:ind w:left="-120" w:firstLine="0"/>
+              <w:contextualSpacing w:val="0"/>
+              <w:jc w:val="center"/>
+            </w:pPr>
+            <w:r>
+              <w:rPr>
+                <w:rFonts w:ascii="Calibri" w:cs="Calibri" w:eastAsia="Calibri" w:hAnsi="Calibri"/>
+                <w:rtl w:val="0"/>
+              </w:rPr>
+              <w:t xml:space="preserve">Software will not send an email regarding registry to a different officer.</w:t>
+            </w:r>
+          </w:p>
+        </w:tc>
+        <w:tc>
+          <w:tcPr>
+            <w:tcMar>
+              <w:top w:w="100.0" w:type="dxa"/>
+              <w:left w:w="100.0" w:type="dxa"/>
+              <w:bottom w:w="100.0" w:type="dxa"/>
+              <w:right w:w="100.0" w:type="dxa"/>
+            </w:tcMar>
+          </w:tcPr>
+          <w:p>
+            <w:pPr>
+              <w:spacing w:line="288" w:lineRule="auto"/>
+              <w:ind w:left="-120" w:firstLine="0"/>
+              <w:contextualSpacing w:val="0"/>
+              <w:jc w:val="center"/>
+            </w:pPr>
+            <w:r>
+              <w:rPr>
+                <w:rFonts w:ascii="Calibri" w:cs="Calibri" w:eastAsia="Calibri" w:hAnsi="Calibri"/>
+                <w:rtl w:val="0"/>
+              </w:rPr>
+              <w:t xml:space="preserve">Software did not send an email to a different officer’s account.</w:t>
+            </w:r>
+          </w:p>
+          <w:p>
+            <w:pPr>
+              <w:spacing w:line="288" w:lineRule="auto"/>
+              <w:ind w:left="-120" w:firstLine="0"/>
+              <w:contextualSpacing w:val="0"/>
+              <w:jc w:val="center"/>
+            </w:pPr>
+            <w:r>
+              <w:rPr>
+                <w:rtl w:val="0"/>
+              </w:rPr>
+            </w:r>
+          </w:p>
+          <w:p>
+            <w:pPr>
+              <w:spacing w:line="240" w:lineRule="auto"/>
+              <w:contextualSpacing w:val="0"/>
+            </w:pPr>
+            <w:r>
+              <w:rPr>
+                <w:rFonts w:ascii="Calibri" w:cs="Calibri" w:eastAsia="Calibri" w:hAnsi="Calibri"/>
+                <w:color w:val="6aa84f"/>
+                <w:sz w:val="20"/>
+                <w:szCs w:val="20"/>
+                <w:rtl w:val="0"/>
+              </w:rPr>
+              <w:t xml:space="preserve">(Pass)</w:t>
+            </w:r>
+            <w:r>
+              <w:rPr>
+                <w:rtl w:val="0"/>
+              </w:rPr>
+            </w:r>
+          </w:p>
+        </w:tc>
+        <w:tc>
+          <w:tcPr>
+            <w:tcMar>
+              <w:top w:w="100.0" w:type="dxa"/>
+              <w:left w:w="100.0" w:type="dxa"/>
+              <w:bottom w:w="100.0" w:type="dxa"/>
+              <w:right w:w="100.0" w:type="dxa"/>
+            </w:tcMar>
+          </w:tcPr>
+          <w:p>
+            <w:pPr>
+              <w:widowControl w:val="0"/>
+              <w:spacing w:line="240" w:lineRule="auto"/>
+              <w:contextualSpacing w:val="0"/>
+            </w:pPr>
+            <w:r>
+              <w:rPr>
+                <w:rFonts w:ascii="Calibri" w:cs="Calibri" w:eastAsia="Calibri" w:hAnsi="Calibri"/>
+                <w:rtl w:val="0"/>
+              </w:rPr>
+              <w:t xml:space="preserve">Brandon Partosa (4/13/16)</w:t>
             </w:r>
           </w:p>
         </w:tc>
@@ -3128,8 +3596,8 @@
   <w:abstractNum w:abstractNumId="3">
     <w:lvl w:ilvl="0">
       <w:start w:val="1"/>
-      <w:numFmt w:val="bullet"/>
-      <w:lvlText w:val="●"/>
+      <w:numFmt w:val="decimal"/>
+      <w:lvlText w:val="%1."/>
       <w:lvlJc w:val="left"/>
       <w:pPr>
         <w:ind w:left="720" w:firstLine="360"/>
@@ -3140,8 +3608,8 @@
     </w:lvl>
     <w:lvl w:ilvl="1">
       <w:start w:val="1"/>
-      <w:numFmt w:val="bullet"/>
-      <w:lvlText w:val="○"/>
+      <w:numFmt w:val="lowerLetter"/>
+      <w:lvlText w:val="%2."/>
       <w:lvlJc w:val="left"/>
       <w:pPr>
         <w:ind w:left="1440" w:firstLine="1080"/>
@@ -3152,9 +3620,9 @@
     </w:lvl>
     <w:lvl w:ilvl="2">
       <w:start w:val="1"/>
-      <w:numFmt w:val="bullet"/>
-      <w:lvlText w:val="■"/>
-      <w:lvlJc w:val="left"/>
+      <w:numFmt w:val="lowerRoman"/>
+      <w:lvlText w:val="%3."/>
+      <w:lvlJc w:val="right"/>
       <w:pPr>
         <w:ind w:left="2160" w:firstLine="1800"/>
       </w:pPr>
@@ -3164,8 +3632,8 @@
     </w:lvl>
     <w:lvl w:ilvl="3">
       <w:start w:val="1"/>
-      <w:numFmt w:val="bullet"/>
-      <w:lvlText w:val="●"/>
+      <w:numFmt w:val="decimal"/>
+      <w:lvlText w:val="%4."/>
       <w:lvlJc w:val="left"/>
       <w:pPr>
         <w:ind w:left="2880" w:firstLine="2520"/>
@@ -3176,8 +3644,8 @@
     </w:lvl>
     <w:lvl w:ilvl="4">
       <w:start w:val="1"/>
-      <w:numFmt w:val="bullet"/>
-      <w:lvlText w:val="○"/>
+      <w:numFmt w:val="lowerLetter"/>
+      <w:lvlText w:val="%5."/>
       <w:lvlJc w:val="left"/>
       <w:pPr>
         <w:ind w:left="3600" w:firstLine="3240"/>
@@ -3188,9 +3656,9 @@
     </w:lvl>
     <w:lvl w:ilvl="5">
       <w:start w:val="1"/>
-      <w:numFmt w:val="bullet"/>
-      <w:lvlText w:val="■"/>
-      <w:lvlJc w:val="left"/>
+      <w:numFmt w:val="lowerRoman"/>
+      <w:lvlText w:val="%6."/>
+      <w:lvlJc w:val="right"/>
       <w:pPr>
         <w:ind w:left="4320" w:firstLine="3960"/>
       </w:pPr>
@@ -3200,8 +3668,8 @@
     </w:lvl>
     <w:lvl w:ilvl="6">
       <w:start w:val="1"/>
-      <w:numFmt w:val="bullet"/>
-      <w:lvlText w:val="●"/>
+      <w:numFmt w:val="decimal"/>
+      <w:lvlText w:val="%7."/>
       <w:lvlJc w:val="left"/>
       <w:pPr>
         <w:ind w:left="5040" w:firstLine="4680"/>
@@ -3212,8 +3680,8 @@
     </w:lvl>
     <w:lvl w:ilvl="7">
       <w:start w:val="1"/>
-      <w:numFmt w:val="bullet"/>
-      <w:lvlText w:val="○"/>
+      <w:numFmt w:val="lowerLetter"/>
+      <w:lvlText w:val="%8."/>
       <w:lvlJc w:val="left"/>
       <w:pPr>
         <w:ind w:left="5760" w:firstLine="5400"/>
@@ -3224,9 +3692,9 @@
     </w:lvl>
     <w:lvl w:ilvl="8">
       <w:start w:val="1"/>
-      <w:numFmt w:val="bullet"/>
-      <w:lvlText w:val="■"/>
-      <w:lvlJc w:val="left"/>
+      <w:numFmt w:val="lowerRoman"/>
+      <w:lvlText w:val="%9."/>
+      <w:lvlJc w:val="right"/>
       <w:pPr>
         <w:ind w:left="6480" w:firstLine="6120"/>
       </w:pPr>
@@ -3456,6 +3924,226 @@
     </w:lvl>
   </w:abstractNum>
   <w:abstractNum w:abstractNumId="6">
+    <w:lvl w:ilvl="0">
+      <w:start w:val="1"/>
+      <w:numFmt w:val="bullet"/>
+      <w:lvlText w:val="●"/>
+      <w:lvlJc w:val="left"/>
+      <w:pPr>
+        <w:ind w:left="720" w:firstLine="360"/>
+      </w:pPr>
+      <w:rPr>
+        <w:u w:val="none"/>
+      </w:rPr>
+    </w:lvl>
+    <w:lvl w:ilvl="1">
+      <w:start w:val="1"/>
+      <w:numFmt w:val="bullet"/>
+      <w:lvlText w:val="○"/>
+      <w:lvlJc w:val="left"/>
+      <w:pPr>
+        <w:ind w:left="1440" w:firstLine="1080"/>
+      </w:pPr>
+      <w:rPr>
+        <w:u w:val="none"/>
+      </w:rPr>
+    </w:lvl>
+    <w:lvl w:ilvl="2">
+      <w:start w:val="1"/>
+      <w:numFmt w:val="bullet"/>
+      <w:lvlText w:val="■"/>
+      <w:lvlJc w:val="left"/>
+      <w:pPr>
+        <w:ind w:left="2160" w:firstLine="1800"/>
+      </w:pPr>
+      <w:rPr>
+        <w:u w:val="none"/>
+      </w:rPr>
+    </w:lvl>
+    <w:lvl w:ilvl="3">
+      <w:start w:val="1"/>
+      <w:numFmt w:val="bullet"/>
+      <w:lvlText w:val="●"/>
+      <w:lvlJc w:val="left"/>
+      <w:pPr>
+        <w:ind w:left="2880" w:firstLine="2520"/>
+      </w:pPr>
+      <w:rPr>
+        <w:u w:val="none"/>
+      </w:rPr>
+    </w:lvl>
+    <w:lvl w:ilvl="4">
+      <w:start w:val="1"/>
+      <w:numFmt w:val="bullet"/>
+      <w:lvlText w:val="○"/>
+      <w:lvlJc w:val="left"/>
+      <w:pPr>
+        <w:ind w:left="3600" w:firstLine="3240"/>
+      </w:pPr>
+      <w:rPr>
+        <w:u w:val="none"/>
+      </w:rPr>
+    </w:lvl>
+    <w:lvl w:ilvl="5">
+      <w:start w:val="1"/>
+      <w:numFmt w:val="bullet"/>
+      <w:lvlText w:val="■"/>
+      <w:lvlJc w:val="left"/>
+      <w:pPr>
+        <w:ind w:left="4320" w:firstLine="3960"/>
+      </w:pPr>
+      <w:rPr>
+        <w:u w:val="none"/>
+      </w:rPr>
+    </w:lvl>
+    <w:lvl w:ilvl="6">
+      <w:start w:val="1"/>
+      <w:numFmt w:val="bullet"/>
+      <w:lvlText w:val="●"/>
+      <w:lvlJc w:val="left"/>
+      <w:pPr>
+        <w:ind w:left="5040" w:firstLine="4680"/>
+      </w:pPr>
+      <w:rPr>
+        <w:u w:val="none"/>
+      </w:rPr>
+    </w:lvl>
+    <w:lvl w:ilvl="7">
+      <w:start w:val="1"/>
+      <w:numFmt w:val="bullet"/>
+      <w:lvlText w:val="○"/>
+      <w:lvlJc w:val="left"/>
+      <w:pPr>
+        <w:ind w:left="5760" w:firstLine="5400"/>
+      </w:pPr>
+      <w:rPr>
+        <w:u w:val="none"/>
+      </w:rPr>
+    </w:lvl>
+    <w:lvl w:ilvl="8">
+      <w:start w:val="1"/>
+      <w:numFmt w:val="bullet"/>
+      <w:lvlText w:val="■"/>
+      <w:lvlJc w:val="left"/>
+      <w:pPr>
+        <w:ind w:left="6480" w:firstLine="6120"/>
+      </w:pPr>
+      <w:rPr>
+        <w:u w:val="none"/>
+      </w:rPr>
+    </w:lvl>
+  </w:abstractNum>
+  <w:abstractNum w:abstractNumId="7">
+    <w:lvl w:ilvl="0">
+      <w:start w:val="1"/>
+      <w:numFmt w:val="decimal"/>
+      <w:lvlText w:val="%1."/>
+      <w:lvlJc w:val="left"/>
+      <w:pPr>
+        <w:ind w:left="720" w:firstLine="360"/>
+      </w:pPr>
+      <w:rPr>
+        <w:u w:val="none"/>
+      </w:rPr>
+    </w:lvl>
+    <w:lvl w:ilvl="1">
+      <w:start w:val="1"/>
+      <w:numFmt w:val="lowerLetter"/>
+      <w:lvlText w:val="%2."/>
+      <w:lvlJc w:val="left"/>
+      <w:pPr>
+        <w:ind w:left="1440" w:firstLine="1080"/>
+      </w:pPr>
+      <w:rPr>
+        <w:u w:val="none"/>
+      </w:rPr>
+    </w:lvl>
+    <w:lvl w:ilvl="2">
+      <w:start w:val="1"/>
+      <w:numFmt w:val="lowerRoman"/>
+      <w:lvlText w:val="%3."/>
+      <w:lvlJc w:val="right"/>
+      <w:pPr>
+        <w:ind w:left="2160" w:firstLine="1800"/>
+      </w:pPr>
+      <w:rPr>
+        <w:u w:val="none"/>
+      </w:rPr>
+    </w:lvl>
+    <w:lvl w:ilvl="3">
+      <w:start w:val="1"/>
+      <w:numFmt w:val="decimal"/>
+      <w:lvlText w:val="%4."/>
+      <w:lvlJc w:val="left"/>
+      <w:pPr>
+        <w:ind w:left="2880" w:firstLine="2520"/>
+      </w:pPr>
+      <w:rPr>
+        <w:u w:val="none"/>
+      </w:rPr>
+    </w:lvl>
+    <w:lvl w:ilvl="4">
+      <w:start w:val="1"/>
+      <w:numFmt w:val="lowerLetter"/>
+      <w:lvlText w:val="%5."/>
+      <w:lvlJc w:val="left"/>
+      <w:pPr>
+        <w:ind w:left="3600" w:firstLine="3240"/>
+      </w:pPr>
+      <w:rPr>
+        <w:u w:val="none"/>
+      </w:rPr>
+    </w:lvl>
+    <w:lvl w:ilvl="5">
+      <w:start w:val="1"/>
+      <w:numFmt w:val="lowerRoman"/>
+      <w:lvlText w:val="%6."/>
+      <w:lvlJc w:val="right"/>
+      <w:pPr>
+        <w:ind w:left="4320" w:firstLine="3960"/>
+      </w:pPr>
+      <w:rPr>
+        <w:u w:val="none"/>
+      </w:rPr>
+    </w:lvl>
+    <w:lvl w:ilvl="6">
+      <w:start w:val="1"/>
+      <w:numFmt w:val="decimal"/>
+      <w:lvlText w:val="%7."/>
+      <w:lvlJc w:val="left"/>
+      <w:pPr>
+        <w:ind w:left="5040" w:firstLine="4680"/>
+      </w:pPr>
+      <w:rPr>
+        <w:u w:val="none"/>
+      </w:rPr>
+    </w:lvl>
+    <w:lvl w:ilvl="7">
+      <w:start w:val="1"/>
+      <w:numFmt w:val="lowerLetter"/>
+      <w:lvlText w:val="%8."/>
+      <w:lvlJc w:val="left"/>
+      <w:pPr>
+        <w:ind w:left="5760" w:firstLine="5400"/>
+      </w:pPr>
+      <w:rPr>
+        <w:u w:val="none"/>
+      </w:rPr>
+    </w:lvl>
+    <w:lvl w:ilvl="8">
+      <w:start w:val="1"/>
+      <w:numFmt w:val="lowerRoman"/>
+      <w:lvlText w:val="%9."/>
+      <w:lvlJc w:val="right"/>
+      <w:pPr>
+        <w:ind w:left="6480" w:firstLine="6120"/>
+      </w:pPr>
+      <w:rPr>
+        <w:u w:val="none"/>
+      </w:rPr>
+    </w:lvl>
+  </w:abstractNum>
+  <w:abstractNum w:abstractNumId="8">
     <w:lvl w:ilvl="0">
       <w:start w:val="1"/>
       <w:numFmt w:val="bullet"/>
@@ -3582,6 +4270,12 @@
   </w:num>
   <w:num w:numId="6">
     <w:abstractNumId w:val="6"/>
+  </w:num>
+  <w:num w:numId="7">
+    <w:abstractNumId w:val="7"/>
+  </w:num>
+  <w:num w:numId="8">
+    <w:abstractNumId w:val="8"/>
   </w:num>
 </w:numbering>
 </file>

</xml_diff>